<commit_message>
Added design diary for milestone 1
</commit_message>
<xml_diff>
--- a/projects/TextEditor/docs/milestone1_design_diary.docx
+++ b/projects/TextEditor/docs/milestone1_design_diary.docx
@@ -7,13 +7,21 @@
         <w:jc w:val="center"/>
       </w:pPr>
       <w:r>
-        <w:t>Design Diary – Milestone 1</w:t>
+        <w:t xml:space="preserve">Design Diary – </w:t>
       </w:r>
     </w:p>
     <w:p>
       <w:pPr>
         <w:jc w:val="center"/>
       </w:pPr>
+      <w:r>
+        <w:t>Milestone 1</w:t>
+      </w:r>
+    </w:p>
+    <w:p>
+      <w:pPr>
+        <w:jc w:val="center"/>
+      </w:pPr>
     </w:p>
     <w:p>
       <w:r>
@@ -204,6 +212,7 @@
     <w:p/>
     <w:p>
       <w:r>
+        <w:lastRenderedPageBreak/>
         <w:t>A preview into future features I’d lik</w:t>
       </w:r>
       <w:r>
@@ -225,7 +234,6 @@
         </w:numPr>
       </w:pPr>
       <w:r>
-        <w:lastRenderedPageBreak/>
         <w:t>An interactive file menu header</w:t>
       </w:r>
     </w:p>

</xml_diff>